<commit_message>
Adding more documents / fixing a document
</commit_message>
<xml_diff>
--- a/UnpluggedActivities/Binary Numbers/Word Documents/Worksheet Activity - Working With Binary.docx
+++ b/UnpluggedActivities/Binary Numbers/Word Documents/Worksheet Activity - Working With Binary.docx
@@ -16,7 +16,6 @@
           <w:szCs w:val="36"/>
         </w:rPr>
       </w:pPr>
-      <w:bookmarkStart w:id="0" w:name="_GoBack"/>
       <w:r>
         <w:rPr>
           <w:rFonts w:ascii="Arial" w:hAnsi="Arial" w:cs="Arial"/>
@@ -28,7 +27,6 @@
         <w:t>Worksheet Activity: Working With Binary</w:t>
       </w:r>
     </w:p>
-    <w:bookmarkEnd w:id="0"/>
     <w:p>
       <w:pPr>
         <w:autoSpaceDE w:val="0"/>
@@ -98,23 +96,7 @@
           <w:sz w:val="28"/>
           <w:szCs w:val="28"/>
         </w:rPr>
-        <w:t>to represe</w:t>
-      </w:r>
-      <w:r>
-        <w:rPr>
-          <w:rFonts w:ascii="Arial" w:hAnsi="Arial" w:cs="Arial"/>
-          <w:sz w:val="28"/>
-          <w:szCs w:val="28"/>
-        </w:rPr>
-        <w:t xml:space="preserve">nt whether a card is face up or </w:t>
-      </w:r>
-      <w:r>
-        <w:rPr>
-          <w:rFonts w:ascii="Arial" w:hAnsi="Arial" w:cs="Arial"/>
-          <w:sz w:val="28"/>
-          <w:szCs w:val="28"/>
-        </w:rPr>
-        <w:t xml:space="preserve">not. </w:t>
+        <w:t xml:space="preserve">to represent whether a card is face up or not. </w:t>
       </w:r>
       <w:r>
         <w:rPr>
@@ -184,23 +166,7 @@
           <w:sz w:val="28"/>
           <w:szCs w:val="28"/>
         </w:rPr>
-        <w:t xml:space="preserve">For </w:t>
-      </w:r>
-      <w:r>
-        <w:rPr>
-          <w:rFonts w:ascii="Arial" w:hAnsi="Arial" w:cs="Arial"/>
-          <w:sz w:val="28"/>
-          <w:szCs w:val="28"/>
-        </w:rPr>
-        <w:t>example:</w:t>
-      </w:r>
-      <w:r>
-        <w:rPr>
-          <w:rFonts w:ascii="Arial" w:hAnsi="Arial" w:cs="Arial"/>
-          <w:sz w:val="28"/>
-          <w:szCs w:val="28"/>
-        </w:rPr>
-        <w:t xml:space="preserve"> 010001 = 9</w:t>
+        <w:t>For example: 010001 = 9</w:t>
       </w:r>
     </w:p>
     <w:p>
@@ -338,23 +304,7 @@
           <w:sz w:val="28"/>
           <w:szCs w:val="28"/>
         </w:rPr>
-        <w:t xml:space="preserve">Find out what </w:t>
-      </w:r>
-      <w:r>
-        <w:rPr>
-          <w:rFonts w:ascii="Arial" w:hAnsi="Arial" w:cs="Arial"/>
-          <w:sz w:val="28"/>
-          <w:szCs w:val="28"/>
-        </w:rPr>
-        <w:t xml:space="preserve">another student’s birthday is </w:t>
-      </w:r>
-      <w:r>
-        <w:rPr>
-          <w:rFonts w:ascii="Arial" w:hAnsi="Arial" w:cs="Arial"/>
-          <w:sz w:val="28"/>
-          <w:szCs w:val="28"/>
-        </w:rPr>
-        <w:t>in binary.</w:t>
+        <w:t>Find out what another student’s birthday is in binary.</w:t>
       </w:r>
     </w:p>
     <w:p>
@@ -401,6 +351,17 @@
         </w:rPr>
         <w:t xml:space="preserve"> document and the symbol cards that you were given, determine what the values are.</w:t>
       </w:r>
+      <w:r>
+        <w:rPr>
+          <w:rFonts w:ascii="Arial" w:hAnsi="Arial" w:cs="Arial"/>
+          <w:bCs/>
+          <w:sz w:val="28"/>
+          <w:szCs w:val="28"/>
+        </w:rPr>
+        <w:t xml:space="preserve"> You will also need to use the morse code sound files on a computer.</w:t>
+      </w:r>
+      <w:bookmarkStart w:id="0" w:name="_GoBack"/>
+      <w:bookmarkEnd w:id="0"/>
     </w:p>
     <w:p>
       <w:pPr>
@@ -436,27 +397,7 @@
           <w:sz w:val="28"/>
           <w:szCs w:val="28"/>
         </w:rPr>
-        <w:t>Extra</w:t>
-      </w:r>
-      <w:r>
-        <w:rPr>
-          <w:rFonts w:ascii="Arial" w:hAnsi="Arial" w:cs="Arial"/>
-          <w:b/>
-          <w:bCs/>
-          <w:sz w:val="28"/>
-          <w:szCs w:val="28"/>
-        </w:rPr>
-        <w:t xml:space="preserve"> </w:t>
-      </w:r>
-      <w:r>
-        <w:rPr>
-          <w:rFonts w:ascii="Arial" w:hAnsi="Arial" w:cs="Arial"/>
-          <w:b/>
-          <w:bCs/>
-          <w:sz w:val="28"/>
-          <w:szCs w:val="28"/>
-        </w:rPr>
-        <w:t xml:space="preserve">for Experts: </w:t>
+        <w:t xml:space="preserve">Extra for Experts: </w:t>
       </w:r>
       <w:r>
         <w:rPr>

</xml_diff>